<commit_message>
partial session summary 10.3.21
</commit_message>
<xml_diff>
--- a/Workflow/סיכומון + להבא 25.2.21.docx
+++ b/Workflow/סיכומון + להבא 25.2.21.docx
@@ -1560,6 +1560,9 @@
       <w:pPr>
         <w:pStyle w:val="ListParagraph"/>
         <w:ind w:left="420"/>
+        <w:rPr>
+          <w:rtl/>
+        </w:rPr>
       </w:pPr>
       <w:r>
         <w:t>iterative detection</w:t>
@@ -1575,94 +1578,177 @@
     <w:p>
       <w:pPr>
         <w:pStyle w:val="ListParagraph"/>
-        <w:ind w:left="420"/>
+        <w:numPr>
+          <w:ilvl w:val="0"/>
+          <w:numId w:val="2"/>
+        </w:numPr>
+      </w:pPr>
+      <w:r>
+        <w:rPr>
+          <w:rFonts w:cs="Arial"/>
+          <w:rtl/>
+        </w:rPr>
+        <w:t>לשחק עם פונקציות משקל של זמן לעומת מרחב כדי לזהות חלקים מהאובייקט</w:t>
+      </w:r>
+    </w:p>
+    <w:p>
+      <w:pPr>
+        <w:pStyle w:val="ListParagraph"/>
+        <w:numPr>
+          <w:ilvl w:val="0"/>
+          <w:numId w:val="2"/>
+        </w:numPr>
+      </w:pPr>
+      <w:r>
+        <w:rPr>
+          <w:rFonts w:cs="Arial"/>
+          <w:rtl/>
+        </w:rPr>
+        <w:t xml:space="preserve">לעשות שימוש ב- </w:t>
+      </w:r>
+      <w:r>
+        <w:t>PCA</w:t>
+      </w:r>
+      <w:r>
+        <w:rPr>
+          <w:rFonts w:cs="Arial"/>
+          <w:rtl/>
+        </w:rPr>
+        <w:t xml:space="preserve"> לאותו הצורך</w:t>
+      </w:r>
+    </w:p>
+    <w:p>
+      <w:pPr>
+        <w:pStyle w:val="ListParagraph"/>
+        <w:numPr>
+          <w:ilvl w:val="0"/>
+          <w:numId w:val="2"/>
+        </w:numPr>
+      </w:pPr>
+      <w:r>
+        <w:rPr>
+          <w:rFonts w:cs="Arial"/>
+          <w:rtl/>
+        </w:rPr>
+        <w:t xml:space="preserve">להשתמש בהשלמת קווים על </w:t>
+      </w:r>
+      <w:proofErr w:type="spellStart"/>
+      <w:r>
+        <w:rPr>
+          <w:rFonts w:cs="Arial"/>
+          <w:rtl/>
+        </w:rPr>
+        <w:t>המסיכה</w:t>
+      </w:r>
+      <w:proofErr w:type="spellEnd"/>
+      <w:r>
+        <w:rPr>
+          <w:rFonts w:cs="Arial"/>
+          <w:rtl/>
+        </w:rPr>
+        <w:t xml:space="preserve"> עצמה</w:t>
+      </w:r>
+    </w:p>
+    <w:p>
+      <w:pPr>
+        <w:pStyle w:val="ListParagraph"/>
+        <w:numPr>
+          <w:ilvl w:val="1"/>
+          <w:numId w:val="2"/>
+        </w:numPr>
+      </w:pPr>
+      <w:r>
+        <w:rPr>
+          <w:rFonts w:hint="cs"/>
+          <w:rtl/>
+        </w:rPr>
+        <w:t xml:space="preserve">בדקנו את ההשפעה של החלפת סדר ההכפלה </w:t>
+      </w:r>
+      <w:proofErr w:type="spellStart"/>
+      <w:r>
+        <w:rPr>
+          <w:rFonts w:hint="cs"/>
+          <w:rtl/>
+        </w:rPr>
+        <w:t>במסיכה</w:t>
+      </w:r>
+      <w:proofErr w:type="spellEnd"/>
+      <w:r>
+        <w:rPr>
+          <w:rFonts w:hint="cs"/>
+          <w:rtl/>
+        </w:rPr>
+        <w:t xml:space="preserve"> וה- </w:t>
+      </w:r>
+      <w:r>
+        <w:rPr>
+          <w:rFonts w:hint="cs"/>
+        </w:rPr>
+        <w:t>DE</w:t>
+      </w:r>
+      <w:r>
+        <w:rPr>
+          <w:rFonts w:hint="cs"/>
+          <w:rtl/>
+        </w:rPr>
+        <w:t xml:space="preserve">; </w:t>
+      </w:r>
+      <w:proofErr w:type="spellStart"/>
+      <w:r>
+        <w:rPr>
+          <w:rFonts w:hint="cs"/>
+          <w:rtl/>
+        </w:rPr>
+        <w:t>המסיכה</w:t>
+      </w:r>
+      <w:proofErr w:type="spellEnd"/>
+      <w:r>
+        <w:rPr>
+          <w:rFonts w:hint="cs"/>
+          <w:rtl/>
+        </w:rPr>
+        <w:t xml:space="preserve"> שהתקבלה יותר קרובה לאובייקט אך מחמירה יותר ובחרנו שלא לייצר אותה בשיטה זאת</w:t>
+      </w:r>
+    </w:p>
+    <w:p>
+      <w:pPr>
+        <w:pStyle w:val="ListParagraph"/>
+        <w:numPr>
+          <w:ilvl w:val="0"/>
+          <w:numId w:val="2"/>
+        </w:numPr>
+      </w:pPr>
+      <w:r>
         <w:rPr>
           <w:rFonts w:cs="Arial" w:hint="cs"/>
           <w:rtl/>
         </w:rPr>
-      </w:pPr>
-      <w:r>
-        <w:rPr>
-          <w:rFonts w:cs="Arial"/>
-          <w:rtl/>
-        </w:rPr>
-        <w:t xml:space="preserve"> - לשחק עם פונקציות משקל של זמן לעומת מרחב כדי לזהות חלקים מהאובייקט</w:t>
-      </w:r>
-    </w:p>
-    <w:p>
-      <w:pPr>
-        <w:pStyle w:val="ListParagraph"/>
-        <w:ind w:left="420"/>
-        <w:rPr>
-          <w:rtl/>
-        </w:rPr>
-      </w:pPr>
-      <w:r>
-        <w:rPr>
-          <w:rFonts w:cs="Arial"/>
-          <w:rtl/>
-        </w:rPr>
-        <w:t xml:space="preserve"> - לעשות שימוש ב- </w:t>
-      </w:r>
-      <w:r>
-        <w:t>PCA</w:t>
-      </w:r>
-      <w:r>
-        <w:rPr>
-          <w:rFonts w:cs="Arial"/>
-          <w:rtl/>
-        </w:rPr>
-        <w:t xml:space="preserve"> לאותו הצורך</w:t>
-      </w:r>
-    </w:p>
-    <w:p>
-      <w:pPr>
-        <w:pStyle w:val="ListParagraph"/>
-        <w:ind w:left="420"/>
-        <w:rPr>
-          <w:rFonts w:cs="Arial"/>
-          <w:rtl/>
-        </w:rPr>
-      </w:pPr>
-      <w:r>
-        <w:rPr>
-          <w:rFonts w:cs="Arial"/>
-          <w:rtl/>
-        </w:rPr>
-        <w:t xml:space="preserve"> - להשתמש בהשלמת קווים על </w:t>
+        <w:t xml:space="preserve">לא להוריד רכיבי קשירות שבתוך </w:t>
       </w:r>
       <w:proofErr w:type="spellStart"/>
       <w:r>
         <w:rPr>
-          <w:rFonts w:cs="Arial"/>
+          <w:rFonts w:cs="Arial" w:hint="cs"/>
           <w:rtl/>
         </w:rPr>
         <w:t>המסיכה</w:t>
       </w:r>
       <w:proofErr w:type="spellEnd"/>
-      <w:r>
-        <w:rPr>
-          <w:rFonts w:cs="Arial"/>
-          <w:rtl/>
-        </w:rPr>
-        <w:t xml:space="preserve"> עצמה</w:t>
-      </w:r>
-    </w:p>
-    <w:p>
-      <w:pPr>
-        <w:pStyle w:val="ListParagraph"/>
-        <w:ind w:left="420"/>
-        <w:rPr>
-          <w:rFonts w:cs="Arial"/>
-          <w:rtl/>
-        </w:rPr>
+    </w:p>
+    <w:p>
+      <w:pPr>
+        <w:pStyle w:val="ListParagraph"/>
+        <w:numPr>
+          <w:ilvl w:val="0"/>
+          <w:numId w:val="2"/>
+        </w:numPr>
       </w:pPr>
       <w:r>
         <w:rPr>
           <w:rFonts w:cs="Arial" w:hint="cs"/>
           <w:rtl/>
         </w:rPr>
-        <w:t xml:space="preserve"> - לא להוריד רכיבי קשירות שבתוך </w:t>
+        <w:t xml:space="preserve">לבדוק שוב על איך לאחד מסיכות </w:t>
       </w:r>
       <w:proofErr w:type="spellStart"/>
       <w:r>
@@ -1670,103 +1756,116 @@
           <w:rFonts w:cs="Arial" w:hint="cs"/>
           <w:rtl/>
         </w:rPr>
+        <w:t>מאיטרציות</w:t>
+      </w:r>
+      <w:proofErr w:type="spellEnd"/>
+      <w:r>
+        <w:rPr>
+          <w:rFonts w:cs="Arial" w:hint="cs"/>
+          <w:rtl/>
+        </w:rPr>
+        <w:t xml:space="preserve"> שונות</w:t>
+      </w:r>
+      <w:r>
+        <w:rPr>
+          <w:rFonts w:cs="Arial" w:hint="cs"/>
+          <w:rtl/>
+        </w:rPr>
+        <w:t>:</w:t>
+      </w:r>
+      <w:r>
+        <w:rPr>
+          <w:rFonts w:cs="Arial" w:hint="cs"/>
+          <w:rtl/>
+        </w:rPr>
+        <w:t xml:space="preserve"> </w:t>
+      </w:r>
+    </w:p>
+    <w:p>
+      <w:pPr>
+        <w:pStyle w:val="ListParagraph"/>
+        <w:numPr>
+          <w:ilvl w:val="1"/>
+          <w:numId w:val="2"/>
+        </w:numPr>
+      </w:pPr>
+      <w:r>
+        <w:rPr>
+          <w:rFonts w:cs="Arial" w:hint="cs"/>
+          <w:rtl/>
+        </w:rPr>
+        <w:t xml:space="preserve">לבדוק ממוצע בלי הוספת דעיכה לאורך </w:t>
+      </w:r>
+      <w:proofErr w:type="spellStart"/>
+      <w:r>
+        <w:rPr>
+          <w:rFonts w:cs="Arial" w:hint="cs"/>
+          <w:rtl/>
+        </w:rPr>
+        <w:t>האיטרציות</w:t>
+      </w:r>
+      <w:proofErr w:type="spellEnd"/>
+    </w:p>
+    <w:p>
+      <w:pPr>
+        <w:pStyle w:val="ListParagraph"/>
+        <w:numPr>
+          <w:ilvl w:val="2"/>
+          <w:numId w:val="2"/>
+        </w:numPr>
+      </w:pPr>
+      <w:r>
+        <w:rPr>
+          <w:rFonts w:hint="cs"/>
+          <w:rtl/>
+        </w:rPr>
+        <w:lastRenderedPageBreak/>
+        <w:t xml:space="preserve">בדקנו ממוצע הנשמר לאורך </w:t>
+      </w:r>
+      <w:proofErr w:type="spellStart"/>
+      <w:r>
+        <w:rPr>
+          <w:rFonts w:hint="cs"/>
+          <w:rtl/>
+        </w:rPr>
+        <w:t>האיטרציות</w:t>
+      </w:r>
+      <w:proofErr w:type="spellEnd"/>
+      <w:r>
+        <w:rPr>
+          <w:rFonts w:hint="cs"/>
+          <w:rtl/>
+        </w:rPr>
+        <w:t xml:space="preserve">- לא השפיע משמעותית על </w:t>
+      </w:r>
+      <w:proofErr w:type="spellStart"/>
+      <w:r>
+        <w:rPr>
+          <w:rFonts w:hint="cs"/>
+          <w:rtl/>
+        </w:rPr>
         <w:t>המסיכה</w:t>
       </w:r>
       <w:proofErr w:type="spellEnd"/>
-    </w:p>
-    <w:p>
-      <w:pPr>
-        <w:pStyle w:val="ListParagraph"/>
-        <w:ind w:left="420"/>
-        <w:rPr>
-          <w:rFonts w:cs="Arial"/>
-          <w:rtl/>
-        </w:rPr>
-      </w:pPr>
-      <w:r>
-        <w:rPr>
-          <w:rFonts w:cs="Arial" w:hint="cs"/>
-          <w:rtl/>
-        </w:rPr>
-        <w:t xml:space="preserve"> - לבדוק שוב על איך לאחד מסיכות </w:t>
-      </w:r>
-      <w:proofErr w:type="spellStart"/>
-      <w:r>
-        <w:rPr>
-          <w:rFonts w:cs="Arial" w:hint="cs"/>
-          <w:rtl/>
-        </w:rPr>
-        <w:t>מאיטרציות</w:t>
-      </w:r>
-      <w:proofErr w:type="spellEnd"/>
-      <w:r>
-        <w:rPr>
-          <w:rFonts w:cs="Arial" w:hint="cs"/>
-          <w:rtl/>
-        </w:rPr>
-        <w:t xml:space="preserve"> שונות</w:t>
-      </w:r>
-      <w:r>
-        <w:rPr>
-          <w:rFonts w:cs="Arial" w:hint="cs"/>
-          <w:rtl/>
-        </w:rPr>
-        <w:t>:</w:t>
-      </w:r>
-      <w:r>
-        <w:rPr>
-          <w:rFonts w:cs="Arial" w:hint="cs"/>
-          <w:rtl/>
-        </w:rPr>
-        <w:t xml:space="preserve"> </w:t>
-      </w:r>
-    </w:p>
-    <w:p>
-      <w:pPr>
-        <w:pStyle w:val="ListParagraph"/>
-        <w:rPr>
-          <w:rFonts w:cs="Arial"/>
-          <w:rtl/>
-        </w:rPr>
-      </w:pPr>
-      <w:r>
-        <w:rPr>
-          <w:rFonts w:cs="Arial" w:hint="cs"/>
-          <w:rtl/>
-        </w:rPr>
-        <w:t xml:space="preserve"> - </w:t>
-      </w:r>
-      <w:r>
-        <w:rPr>
-          <w:rFonts w:cs="Arial" w:hint="cs"/>
-          <w:rtl/>
-        </w:rPr>
-        <w:t xml:space="preserve">לבדוק ממוצע בלי הוספת דעיכה לאורך </w:t>
-      </w:r>
-      <w:proofErr w:type="spellStart"/>
-      <w:r>
-        <w:rPr>
-          <w:rFonts w:cs="Arial" w:hint="cs"/>
-          <w:rtl/>
-        </w:rPr>
-        <w:t>האיטרציות</w:t>
-      </w:r>
-      <w:proofErr w:type="spellEnd"/>
-    </w:p>
-    <w:p>
-      <w:pPr>
-        <w:pStyle w:val="ListParagraph"/>
-        <w:rPr>
-          <w:rtl/>
-        </w:rPr>
-      </w:pPr>
-      <w:r>
-        <w:rPr>
-          <w:rFonts w:cs="Arial" w:hint="cs"/>
-          <w:rtl/>
-        </w:rPr>
-        <w:t xml:space="preserve"> - </w:t>
-      </w:r>
+      <w:r>
+        <w:rPr>
+          <w:rFonts w:hint="cs"/>
+          <w:rtl/>
+        </w:rPr>
+        <w:t xml:space="preserve"> המתקבלת</w:t>
+      </w:r>
+    </w:p>
+    <w:p>
+      <w:pPr>
+        <w:pStyle w:val="ListParagraph"/>
+        <w:numPr>
+          <w:ilvl w:val="1"/>
+          <w:numId w:val="2"/>
+        </w:numPr>
+        <w:rPr>
+          <w:rtl/>
+        </w:rPr>
+      </w:pPr>
       <w:r>
         <w:rPr>
           <w:rFonts w:cs="Arial" w:hint="cs"/>
@@ -1917,8 +2016,124 @@
       </w:rPr>
     </w:lvl>
   </w:abstractNum>
+  <w:abstractNum w:abstractNumId="1" w15:restartNumberingAfterBreak="0">
+    <w:nsid w:val="3A546717"/>
+    <w:multiLevelType w:val="hybridMultilevel"/>
+    <w:tmpl w:val="4288BD78"/>
+    <w:lvl w:ilvl="0" w:tplc="20000001">
+      <w:start w:val="1"/>
+      <w:numFmt w:val="bullet"/>
+      <w:lvlText w:val=""/>
+      <w:lvlJc w:val="left"/>
+      <w:pPr>
+        <w:ind w:left="1140" w:hanging="360"/>
+      </w:pPr>
+      <w:rPr>
+        <w:rFonts w:ascii="Symbol" w:hAnsi="Symbol" w:hint="default"/>
+      </w:rPr>
+    </w:lvl>
+    <w:lvl w:ilvl="1" w:tplc="20000003">
+      <w:start w:val="1"/>
+      <w:numFmt w:val="bullet"/>
+      <w:lvlText w:val="o"/>
+      <w:lvlJc w:val="left"/>
+      <w:pPr>
+        <w:ind w:left="1860" w:hanging="360"/>
+      </w:pPr>
+      <w:rPr>
+        <w:rFonts w:ascii="Courier New" w:hAnsi="Courier New" w:cs="Courier New" w:hint="default"/>
+      </w:rPr>
+    </w:lvl>
+    <w:lvl w:ilvl="2" w:tplc="20000005">
+      <w:start w:val="1"/>
+      <w:numFmt w:val="bullet"/>
+      <w:lvlText w:val=""/>
+      <w:lvlJc w:val="left"/>
+      <w:pPr>
+        <w:ind w:left="2580" w:hanging="360"/>
+      </w:pPr>
+      <w:rPr>
+        <w:rFonts w:ascii="Wingdings" w:hAnsi="Wingdings" w:hint="default"/>
+      </w:rPr>
+    </w:lvl>
+    <w:lvl w:ilvl="3" w:tplc="20000001" w:tentative="1">
+      <w:start w:val="1"/>
+      <w:numFmt w:val="bullet"/>
+      <w:lvlText w:val=""/>
+      <w:lvlJc w:val="left"/>
+      <w:pPr>
+        <w:ind w:left="3300" w:hanging="360"/>
+      </w:pPr>
+      <w:rPr>
+        <w:rFonts w:ascii="Symbol" w:hAnsi="Symbol" w:hint="default"/>
+      </w:rPr>
+    </w:lvl>
+    <w:lvl w:ilvl="4" w:tplc="20000003" w:tentative="1">
+      <w:start w:val="1"/>
+      <w:numFmt w:val="bullet"/>
+      <w:lvlText w:val="o"/>
+      <w:lvlJc w:val="left"/>
+      <w:pPr>
+        <w:ind w:left="4020" w:hanging="360"/>
+      </w:pPr>
+      <w:rPr>
+        <w:rFonts w:ascii="Courier New" w:hAnsi="Courier New" w:cs="Courier New" w:hint="default"/>
+      </w:rPr>
+    </w:lvl>
+    <w:lvl w:ilvl="5" w:tplc="20000005" w:tentative="1">
+      <w:start w:val="1"/>
+      <w:numFmt w:val="bullet"/>
+      <w:lvlText w:val=""/>
+      <w:lvlJc w:val="left"/>
+      <w:pPr>
+        <w:ind w:left="4740" w:hanging="360"/>
+      </w:pPr>
+      <w:rPr>
+        <w:rFonts w:ascii="Wingdings" w:hAnsi="Wingdings" w:hint="default"/>
+      </w:rPr>
+    </w:lvl>
+    <w:lvl w:ilvl="6" w:tplc="20000001" w:tentative="1">
+      <w:start w:val="1"/>
+      <w:numFmt w:val="bullet"/>
+      <w:lvlText w:val=""/>
+      <w:lvlJc w:val="left"/>
+      <w:pPr>
+        <w:ind w:left="5460" w:hanging="360"/>
+      </w:pPr>
+      <w:rPr>
+        <w:rFonts w:ascii="Symbol" w:hAnsi="Symbol" w:hint="default"/>
+      </w:rPr>
+    </w:lvl>
+    <w:lvl w:ilvl="7" w:tplc="20000003" w:tentative="1">
+      <w:start w:val="1"/>
+      <w:numFmt w:val="bullet"/>
+      <w:lvlText w:val="o"/>
+      <w:lvlJc w:val="left"/>
+      <w:pPr>
+        <w:ind w:left="6180" w:hanging="360"/>
+      </w:pPr>
+      <w:rPr>
+        <w:rFonts w:ascii="Courier New" w:hAnsi="Courier New" w:cs="Courier New" w:hint="default"/>
+      </w:rPr>
+    </w:lvl>
+    <w:lvl w:ilvl="8" w:tplc="20000005" w:tentative="1">
+      <w:start w:val="1"/>
+      <w:numFmt w:val="bullet"/>
+      <w:lvlText w:val=""/>
+      <w:lvlJc w:val="left"/>
+      <w:pPr>
+        <w:ind w:left="6900" w:hanging="360"/>
+      </w:pPr>
+      <w:rPr>
+        <w:rFonts w:ascii="Wingdings" w:hAnsi="Wingdings" w:hint="default"/>
+      </w:rPr>
+    </w:lvl>
+  </w:abstractNum>
   <w:num w:numId="1">
     <w:abstractNumId w:val="0"/>
+  </w:num>
+  <w:num w:numId="2">
+    <w:abstractNumId w:val="1"/>
   </w:num>
 </w:numbering>
 </file>

</xml_diff>